<commit_message>
korrektur Validte Einladung delete event
</commit_message>
<xml_diff>
--- a/Meets/PflichtenheftUndHandbuch/MeetsHandbuch.docx
+++ b/Meets/PflichtenheftUndHandbuch/MeetsHandbuch.docx
@@ -13,6 +13,7 @@
           <w:docPartUnique/>
         </w:docPartObj>
       </w:sdtPr>
+      <w:sdtEndPr/>
       <w:sdtContent>
         <w:p>
           <w:pPr>
@@ -24,6 +25,7 @@
             <w:rPr>
               <w:rFonts w:ascii="Corbel" w:hAnsi="Corbel"/>
               <w:noProof/>
+              <w:lang w:eastAsia="de-AT"/>
             </w:rPr>
             <mc:AlternateContent>
               <mc:Choice Requires="wps">
@@ -94,6 +96,7 @@
                                   <w:dataBinding w:prefixMappings="xmlns:ns0='http://schemas.openxmlformats.org/package/2006/metadata/core-properties' xmlns:ns1='http://purl.org/dc/elements/1.1/'" w:xpath="/ns0:coreProperties[1]/ns1:title[1]" w:storeItemID="{6C3C8BC8-F283-45AE-878A-BAB7291924A1}"/>
                                   <w:text/>
                                 </w:sdtPr>
+                                <w:sdtEndPr/>
                                 <w:sdtContent>
                                   <w:p>
                                     <w:pPr>
@@ -195,6 +198,7 @@
             <w:rPr>
               <w:rFonts w:ascii="Corbel" w:hAnsi="Corbel"/>
               <w:noProof/>
+              <w:lang w:eastAsia="de-AT"/>
             </w:rPr>
             <mc:AlternateContent>
               <mc:Choice Requires="wpg">
@@ -393,6 +397,7 @@
                                       <w:calendar w:val="gregorian"/>
                                     </w:date>
                                   </w:sdtPr>
+                                  <w:sdtEndPr/>
                                   <w:sdtContent>
                                     <w:p>
                                       <w:pPr>
@@ -483,6 +488,7 @@
                                     <w:dataBinding w:prefixMappings="xmlns:ns0='http://schemas.openxmlformats.org/package/2006/metadata/core-properties' xmlns:ns1='http://purl.org/dc/elements/1.1/'" w:xpath="/ns0:coreProperties[1]/ns1:creator[1]" w:storeItemID="{6C3C8BC8-F283-45AE-878A-BAB7291924A1}"/>
                                     <w:text/>
                                   </w:sdtPr>
+                                  <w:sdtEndPr/>
                                   <w:sdtContent>
                                     <w:p>
                                       <w:pPr>
@@ -521,6 +527,7 @@
                                     <w:dataBinding w:prefixMappings="xmlns:ns0='http://schemas.openxmlformats.org/officeDocument/2006/extended-properties'" w:xpath="/ns0:Properties[1]/ns0:Company[1]" w:storeItemID="{6668398D-A668-4E3E-A5EB-62B293D839F1}"/>
                                     <w:text/>
                                   </w:sdtPr>
+                                  <w:sdtEndPr/>
                                   <w:sdtContent>
                                     <w:p>
                                       <w:pPr>
@@ -570,6 +577,7 @@
                                       <w:calendar w:val="gregorian"/>
                                     </w:date>
                                   </w:sdtPr>
+                                  <w:sdtEndPr/>
                                   <w:sdtContent>
                                     <w:p>
                                       <w:pPr>
@@ -813,6 +821,7 @@
             <w:rPr>
               <w:rFonts w:ascii="Corbel" w:hAnsi="Corbel"/>
               <w:noProof/>
+              <w:lang w:eastAsia="de-AT"/>
             </w:rPr>
             <w:drawing>
               <wp:anchor distT="0" distB="0" distL="114300" distR="114300" simplePos="0" relativeHeight="251660288" behindDoc="0" locked="0" layoutInCell="0" allowOverlap="1" wp14:anchorId="75674B3D" wp14:editId="16BE5175">
@@ -881,8 +890,13 @@
     <w:sdt>
       <w:sdtPr>
         <w:rPr>
-          <w:rFonts w:ascii="Corbel" w:hAnsi="Corbel"/>
-          <w:lang w:val="de-DE"/>
+          <w:rFonts w:ascii="Corbel" w:eastAsiaTheme="minorHAnsi" w:hAnsi="Corbel" w:cstheme="minorBidi"/>
+          <w:b w:val="0"/>
+          <w:bCs w:val="0"/>
+          <w:color w:val="auto"/>
+          <w:sz w:val="22"/>
+          <w:szCs w:val="22"/>
+          <w:lang w:val="de-DE" w:eastAsia="en-US"/>
         </w:rPr>
         <w:id w:val="-1536116731"/>
         <w:docPartObj>
@@ -890,15 +904,7 @@
           <w:docPartUnique/>
         </w:docPartObj>
       </w:sdtPr>
-      <w:sdtEndPr>
-        <w:rPr>
-          <w:rFonts w:eastAsiaTheme="minorHAnsi" w:cstheme="minorBidi"/>
-          <w:color w:val="auto"/>
-          <w:sz w:val="22"/>
-          <w:szCs w:val="22"/>
-          <w:lang w:eastAsia="en-US"/>
-        </w:rPr>
-      </w:sdtEndPr>
+      <w:sdtEndPr/>
       <w:sdtContent>
         <w:p>
           <w:pPr>
@@ -1483,12 +1489,21 @@
       </w:r>
       <w:r>
         <w:lastRenderedPageBreak/>
-        <w:t xml:space="preserve">in der zu Ihrer E-Mail gesendeten Betätigungsmail müssen Sie den Bestätigungslink klicken, dann sind </w:t>
+        <w:t xml:space="preserve">in der zu Ihrer </w:t>
+      </w:r>
+      <w:r>
+        <w:t>E-Mail-Adresse</w:t>
+      </w:r>
+      <w:r>
+        <w:t xml:space="preserve"> gesendeten Betätigungsmail müssen Sie den Bestätigungslink klicken, dann sind Sie ein Validierter Benutzer und können auch Öffentliche Events erstellen</w:t>
+      </w:r>
+      <w:r>
+        <w:t xml:space="preserve"> und Verteilen</w:t>
       </w:r>
       <w:bookmarkStart w:id="1" w:name="_GoBack"/>
       <w:bookmarkEnd w:id="1"/>
       <w:r>
-        <w:t xml:space="preserve">Sie ein Validierter Benutzer und können auch Öffentliche Events erstellen. </w:t>
+        <w:t xml:space="preserve">. </w:t>
       </w:r>
     </w:p>
     <w:p>
@@ -2542,7 +2557,7 @@
 </file>
 
 <file path=customXml/itemProps2.xml><?xml version="1.0" encoding="utf-8"?>
-<ds:datastoreItem xmlns:ds="http://schemas.openxmlformats.org/officeDocument/2006/customXml" ds:itemID="{4E751B96-825D-4F2A-8F52-BEBD736148E1}">
+<ds:datastoreItem xmlns:ds="http://schemas.openxmlformats.org/officeDocument/2006/customXml" ds:itemID="{3D255DA6-DA92-44CA-99A4-91193D85B47B}">
   <ds:schemaRefs>
     <ds:schemaRef ds:uri="http://schemas.openxmlformats.org/officeDocument/2006/bibliography"/>
   </ds:schemaRefs>

</xml_diff>

<commit_message>
Du depp keine Umlaute in der datenbank
</commit_message>
<xml_diff>
--- a/Meets/PflichtenheftUndHandbuch/MeetsHandbuch.docx
+++ b/Meets/PflichtenheftUndHandbuch/MeetsHandbuch.docx
@@ -1547,8 +1547,6 @@
         </w:rPr>
         <w:br w:type="page"/>
       </w:r>
-      <w:bookmarkStart w:id="0" w:name="_GoBack"/>
-      <w:bookmarkEnd w:id="0"/>
     </w:p>
     <w:p>
       <w:pPr>
@@ -1557,7 +1555,7 @@
           <w:rFonts w:ascii="Corbel" w:hAnsi="Corbel"/>
         </w:rPr>
       </w:pPr>
-      <w:bookmarkStart w:id="1" w:name="_Toc461731919"/>
+      <w:bookmarkStart w:id="0" w:name="_Toc461731919"/>
       <w:r>
         <w:rPr>
           <w:rFonts w:ascii="Corbel" w:hAnsi="Corbel"/>
@@ -1565,7 +1563,7 @@
         <w:lastRenderedPageBreak/>
         <w:t>Vorwort:</w:t>
       </w:r>
-      <w:bookmarkEnd w:id="1"/>
+      <w:bookmarkEnd w:id="0"/>
     </w:p>
     <w:p>
       <w:pPr>
@@ -1607,14 +1605,14 @@
           <w:rFonts w:ascii="Corbel" w:hAnsi="Corbel"/>
         </w:rPr>
       </w:pPr>
-      <w:bookmarkStart w:id="2" w:name="_Toc461731920"/>
+      <w:bookmarkStart w:id="1" w:name="_Toc461731920"/>
       <w:r>
         <w:rPr>
           <w:rFonts w:ascii="Corbel" w:hAnsi="Corbel"/>
         </w:rPr>
         <w:t>Index Seite der Webanwendung:</w:t>
       </w:r>
-      <w:bookmarkEnd w:id="2"/>
+      <w:bookmarkEnd w:id="1"/>
     </w:p>
     <w:p>
       <w:r>
@@ -1848,7 +1846,7 @@
       <w:pPr>
         <w:pStyle w:val="berschrift2"/>
       </w:pPr>
-      <w:bookmarkStart w:id="3" w:name="_Toc461731921"/>
+      <w:bookmarkStart w:id="2" w:name="_Toc461731921"/>
       <w:r>
         <w:rPr>
           <w:rFonts w:ascii="Corbel" w:hAnsi="Corbel"/>
@@ -1858,7 +1856,7 @@
       <w:r>
         <w:t>:</w:t>
       </w:r>
-      <w:bookmarkEnd w:id="3"/>
+      <w:bookmarkEnd w:id="2"/>
     </w:p>
     <w:p>
       <w:r>
@@ -2031,7 +2029,7 @@
       <w:pPr>
         <w:pStyle w:val="berschrift2"/>
       </w:pPr>
-      <w:bookmarkStart w:id="4" w:name="_Toc461731922"/>
+      <w:bookmarkStart w:id="3" w:name="_Toc461731922"/>
       <w:r>
         <w:rPr>
           <w:rFonts w:ascii="Corbel" w:hAnsi="Corbel"/>
@@ -2041,7 +2039,7 @@
       <w:r>
         <w:t>:</w:t>
       </w:r>
-      <w:bookmarkEnd w:id="4"/>
+      <w:bookmarkEnd w:id="3"/>
     </w:p>
     <w:p>
       <w:r>
@@ -2182,14 +2180,14 @@
           <w:rFonts w:ascii="Corbel" w:hAnsi="Corbel"/>
         </w:rPr>
       </w:pPr>
-      <w:bookmarkStart w:id="5" w:name="_Toc461731923"/>
+      <w:bookmarkStart w:id="4" w:name="_Toc461731923"/>
       <w:r>
         <w:rPr>
           <w:rFonts w:ascii="Corbel" w:hAnsi="Corbel"/>
         </w:rPr>
         <w:t>Events des Benutzers:</w:t>
       </w:r>
-      <w:bookmarkEnd w:id="5"/>
+      <w:bookmarkEnd w:id="4"/>
     </w:p>
     <w:p>
       <w:r>
@@ -2629,11 +2627,11 @@
       <w:pPr>
         <w:pStyle w:val="berschrift3"/>
       </w:pPr>
-      <w:bookmarkStart w:id="6" w:name="_Toc461731924"/>
+      <w:bookmarkStart w:id="5" w:name="_Toc461731924"/>
       <w:r>
         <w:t>Verteilen eines Events:</w:t>
       </w:r>
-      <w:bookmarkEnd w:id="6"/>
+      <w:bookmarkEnd w:id="5"/>
     </w:p>
     <w:p>
       <w:r>
@@ -2706,12 +2704,12 @@
       <w:pPr>
         <w:pStyle w:val="berschrift3"/>
       </w:pPr>
-      <w:bookmarkStart w:id="7" w:name="_Toc461731925"/>
+      <w:bookmarkStart w:id="6" w:name="_Toc461731925"/>
       <w:r>
         <w:lastRenderedPageBreak/>
         <w:t>Zusagen zu einem eingeladenen Event:</w:t>
       </w:r>
-      <w:bookmarkEnd w:id="7"/>
+      <w:bookmarkEnd w:id="6"/>
     </w:p>
     <w:p>
       <w:r>
@@ -2722,7 +2720,7 @@
         <mc:AlternateContent>
           <mc:Choice Requires="wps">
             <w:drawing>
-              <wp:anchor distT="0" distB="0" distL="114300" distR="114300" simplePos="0" relativeHeight="251675648" behindDoc="0" locked="0" layoutInCell="1" allowOverlap="1" wp14:anchorId="1264191A" wp14:editId="2523BBEF">
+              <wp:anchor distT="0" distB="0" distL="114300" distR="114300" simplePos="0" relativeHeight="251675648" behindDoc="0" locked="0" layoutInCell="1" allowOverlap="1" wp14:anchorId="080D9C63" wp14:editId="0D354747">
                 <wp:simplePos x="0" y="0"/>
                 <wp:positionH relativeFrom="column">
                   <wp:posOffset>2000940</wp:posOffset>
@@ -2784,6 +2782,22 @@
           </mc:Choice>
           <mc:Fallback>
             <w:pict>
+              <v:shapetype id="_x0000_t13" coordsize="21600,21600" o:spt="13" adj="16200,5400" path="m@0,l@0@1,0@1,0@2@0@2@0,21600,21600,10800xe">
+                <v:stroke joinstyle="miter"/>
+                <v:formulas>
+                  <v:f eqn="val #0"/>
+                  <v:f eqn="val #1"/>
+                  <v:f eqn="sum height 0 #1"/>
+                  <v:f eqn="sum 10800 0 #1"/>
+                  <v:f eqn="sum width 0 #0"/>
+                  <v:f eqn="prod @4 @3 10800"/>
+                  <v:f eqn="sum width 0 @5"/>
+                </v:formulas>
+                <v:path o:connecttype="custom" o:connectlocs="@0,0;0,10800;@0,21600;21600,10800" o:connectangles="270,180,90,0" textboxrect="0,@1,@6,@2"/>
+                <v:handles>
+                  <v:h position="#0,#1" xrange="0,21600" yrange="0,10800"/>
+                </v:handles>
+              </v:shapetype>
               <v:shape id="Pfeil nach rechts 16" o:spid="_x0000_s1026" type="#_x0000_t13" style="position:absolute;margin-left:157.55pt;margin-top:122.05pt;width:23.2pt;height:10.9pt;z-index:251675648;visibility:visible;mso-wrap-style:square;mso-width-percent:0;mso-height-percent:0;mso-wrap-distance-left:9pt;mso-wrap-distance-top:0;mso-wrap-distance-right:9pt;mso-wrap-distance-bottom:0;mso-position-horizontal:absolute;mso-position-horizontal-relative:text;mso-position-vertical:absolute;mso-position-vertical-relative:text;mso-width-percent:0;mso-height-percent:0;mso-width-relative:margin;mso-height-relative:margin;v-text-anchor:middle" o:gfxdata="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" adj="16526" fillcolor="#4f81bd [3204]" strokecolor="#243f60 [1604]" strokeweight="2pt"/>
             </w:pict>
           </mc:Fallback>
@@ -2795,7 +2809,7 @@
           <w:lang w:eastAsia="de-AT"/>
         </w:rPr>
         <w:drawing>
-          <wp:inline distT="0" distB="0" distL="0" distR="0" wp14:anchorId="42C2B0BA" wp14:editId="42029721">
+          <wp:inline distT="0" distB="0" distL="0" distR="0" wp14:anchorId="4FFC22F1" wp14:editId="16D56194">
             <wp:extent cx="4190400" cy="2736786"/>
             <wp:effectExtent l="0" t="0" r="635" b="6985"/>
             <wp:docPr id="15" name="Grafik 15"/>
@@ -2851,8 +2865,83 @@
           <w:noProof/>
           <w:lang w:eastAsia="de-AT"/>
         </w:rPr>
+        <mc:AlternateContent>
+          <mc:Choice Requires="wps">
+            <w:drawing>
+              <wp:anchor distT="0" distB="0" distL="114300" distR="114300" simplePos="0" relativeHeight="251677696" behindDoc="0" locked="0" layoutInCell="1" allowOverlap="1" wp14:anchorId="7D264F1A" wp14:editId="41B5811F">
+                <wp:simplePos x="0" y="0"/>
+                <wp:positionH relativeFrom="column">
+                  <wp:posOffset>-97155</wp:posOffset>
+                </wp:positionH>
+                <wp:positionV relativeFrom="paragraph">
+                  <wp:posOffset>457835</wp:posOffset>
+                </wp:positionV>
+                <wp:extent cx="294640" cy="138430"/>
+                <wp:effectExtent l="0" t="19050" r="29210" b="33020"/>
+                <wp:wrapNone/>
+                <wp:docPr id="18" name="Pfeil nach rechts 18"/>
+                <wp:cNvGraphicFramePr/>
+                <a:graphic xmlns:a="http://schemas.openxmlformats.org/drawingml/2006/main">
+                  <a:graphicData uri="http://schemas.microsoft.com/office/word/2010/wordprocessingShape">
+                    <wps:wsp>
+                      <wps:cNvSpPr/>
+                      <wps:spPr>
+                        <a:xfrm>
+                          <a:off x="0" y="0"/>
+                          <a:ext cx="294640" cy="138430"/>
+                        </a:xfrm>
+                        <a:prstGeom prst="rightArrow">
+                          <a:avLst/>
+                        </a:prstGeom>
+                      </wps:spPr>
+                      <wps:style>
+                        <a:lnRef idx="2">
+                          <a:schemeClr val="accent1">
+                            <a:shade val="50000"/>
+                          </a:schemeClr>
+                        </a:lnRef>
+                        <a:fillRef idx="1">
+                          <a:schemeClr val="accent1"/>
+                        </a:fillRef>
+                        <a:effectRef idx="0">
+                          <a:schemeClr val="accent1"/>
+                        </a:effectRef>
+                        <a:fontRef idx="minor">
+                          <a:schemeClr val="lt1"/>
+                        </a:fontRef>
+                      </wps:style>
+                      <wps:bodyPr rot="0" spcFirstLastPara="0" vertOverflow="overflow" horzOverflow="overflow" vert="horz" wrap="square" lIns="91440" tIns="45720" rIns="91440" bIns="45720" numCol="1" spcCol="0" rtlCol="0" fromWordArt="0" anchor="ctr" anchorCtr="0" forceAA="0" compatLnSpc="1">
+                        <a:prstTxWarp prst="textNoShape">
+                          <a:avLst/>
+                        </a:prstTxWarp>
+                        <a:noAutofit/>
+                      </wps:bodyPr>
+                    </wps:wsp>
+                  </a:graphicData>
+                </a:graphic>
+                <wp14:sizeRelH relativeFrom="margin">
+                  <wp14:pctWidth>0</wp14:pctWidth>
+                </wp14:sizeRelH>
+                <wp14:sizeRelV relativeFrom="margin">
+                  <wp14:pctHeight>0</wp14:pctHeight>
+                </wp14:sizeRelV>
+              </wp:anchor>
+            </w:drawing>
+          </mc:Choice>
+          <mc:Fallback>
+            <w:pict>
+              <v:shape id="Pfeil nach rechts 18" o:spid="_x0000_s1026" type="#_x0000_t13" style="position:absolute;margin-left:-7.65pt;margin-top:36.05pt;width:23.2pt;height:10.9pt;z-index:251677696;visibility:visible;mso-wrap-style:square;mso-width-percent:0;mso-height-percent:0;mso-wrap-distance-left:9pt;mso-wrap-distance-top:0;mso-wrap-distance-right:9pt;mso-wrap-distance-bottom:0;mso-position-horizontal:absolute;mso-position-horizontal-relative:text;mso-position-vertical:absolute;mso-position-vertical-relative:text;mso-width-percent:0;mso-height-percent:0;mso-width-relative:margin;mso-height-relative:margin;v-text-anchor:middle" o:gfxdata="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" adj="16526" fillcolor="#4f81bd [3204]" strokecolor="#243f60 [1604]" strokeweight="2pt"/>
+            </w:pict>
+          </mc:Fallback>
+        </mc:AlternateContent>
+      </w:r>
+      <w:r>
+        <w:rPr>
+          <w:noProof/>
+          <w:lang w:eastAsia="de-AT"/>
+        </w:rPr>
         <w:drawing>
-          <wp:inline distT="0" distB="0" distL="0" distR="0">
+          <wp:inline distT="0" distB="0" distL="0" distR="0" wp14:anchorId="6B2752A8" wp14:editId="5E9AF369">
             <wp:extent cx="4190400" cy="2725700"/>
             <wp:effectExtent l="0" t="0" r="635" b="0"/>
             <wp:docPr id="17" name="Grafik 17"/>
@@ -2898,16 +2987,266 @@
       <w:r>
         <w:t>Mit dieser Ansicht ist die Betätigung zum Event abgeschlossen.</w:t>
       </w:r>
+      <w:r>
+        <w:t xml:space="preserve"> Sie können dann als nicht angemeldeter Benutzer zur öffentlichen Eventübersicht durch klicken auf Home.</w:t>
+      </w:r>
+    </w:p>
+    <w:p>
+      <w:pPr>
+        <w:rPr>
+          <w:rFonts w:ascii="Corbel" w:eastAsiaTheme="majorEastAsia" w:hAnsi="Corbel" w:cstheme="majorBidi"/>
+          <w:b/>
+          <w:bCs/>
+          <w:color w:val="4F81BD" w:themeColor="accent1"/>
+        </w:rPr>
+      </w:pPr>
+      <w:bookmarkStart w:id="7" w:name="_Toc461731926"/>
+      <w:r>
+        <w:br w:type="page"/>
+      </w:r>
     </w:p>
     <w:p>
       <w:pPr>
         <w:pStyle w:val="berschrift3"/>
       </w:pPr>
-      <w:bookmarkStart w:id="8" w:name="_Toc461731926"/>
-      <w:r>
+      <w:r>
+        <w:lastRenderedPageBreak/>
         <w:t>Events Hinzufügen</w:t>
       </w:r>
+      <w:bookmarkEnd w:id="7"/>
+    </w:p>
+    <w:p>
+      <w:r>
+        <w:rPr>
+          <w:noProof/>
+          <w:lang w:eastAsia="de-AT"/>
+        </w:rPr>
+        <mc:AlternateContent>
+          <mc:Choice Requires="wps">
+            <w:drawing>
+              <wp:anchor distT="0" distB="0" distL="114300" distR="114300" simplePos="0" relativeHeight="251679744" behindDoc="0" locked="0" layoutInCell="1" allowOverlap="1" wp14:anchorId="037F6D66" wp14:editId="4A949AC6">
+                <wp:simplePos x="0" y="0"/>
+                <wp:positionH relativeFrom="column">
+                  <wp:posOffset>-95885</wp:posOffset>
+                </wp:positionH>
+                <wp:positionV relativeFrom="paragraph">
+                  <wp:posOffset>486410</wp:posOffset>
+                </wp:positionV>
+                <wp:extent cx="294640" cy="138430"/>
+                <wp:effectExtent l="0" t="19050" r="29210" b="33020"/>
+                <wp:wrapNone/>
+                <wp:docPr id="19" name="Pfeil nach rechts 19"/>
+                <wp:cNvGraphicFramePr/>
+                <a:graphic xmlns:a="http://schemas.openxmlformats.org/drawingml/2006/main">
+                  <a:graphicData uri="http://schemas.microsoft.com/office/word/2010/wordprocessingShape">
+                    <wps:wsp>
+                      <wps:cNvSpPr/>
+                      <wps:spPr>
+                        <a:xfrm>
+                          <a:off x="0" y="0"/>
+                          <a:ext cx="294640" cy="138430"/>
+                        </a:xfrm>
+                        <a:prstGeom prst="rightArrow">
+                          <a:avLst/>
+                        </a:prstGeom>
+                      </wps:spPr>
+                      <wps:style>
+                        <a:lnRef idx="2">
+                          <a:schemeClr val="accent1">
+                            <a:shade val="50000"/>
+                          </a:schemeClr>
+                        </a:lnRef>
+                        <a:fillRef idx="1">
+                          <a:schemeClr val="accent1"/>
+                        </a:fillRef>
+                        <a:effectRef idx="0">
+                          <a:schemeClr val="accent1"/>
+                        </a:effectRef>
+                        <a:fontRef idx="minor">
+                          <a:schemeClr val="lt1"/>
+                        </a:fontRef>
+                      </wps:style>
+                      <wps:bodyPr rot="0" spcFirstLastPara="0" vertOverflow="overflow" horzOverflow="overflow" vert="horz" wrap="square" lIns="91440" tIns="45720" rIns="91440" bIns="45720" numCol="1" spcCol="0" rtlCol="0" fromWordArt="0" anchor="ctr" anchorCtr="0" forceAA="0" compatLnSpc="1">
+                        <a:prstTxWarp prst="textNoShape">
+                          <a:avLst/>
+                        </a:prstTxWarp>
+                        <a:noAutofit/>
+                      </wps:bodyPr>
+                    </wps:wsp>
+                  </a:graphicData>
+                </a:graphic>
+                <wp14:sizeRelH relativeFrom="margin">
+                  <wp14:pctWidth>0</wp14:pctWidth>
+                </wp14:sizeRelH>
+                <wp14:sizeRelV relativeFrom="margin">
+                  <wp14:pctHeight>0</wp14:pctHeight>
+                </wp14:sizeRelV>
+              </wp:anchor>
+            </w:drawing>
+          </mc:Choice>
+          <mc:Fallback>
+            <w:pict>
+              <v:shape id="Pfeil nach rechts 19" o:spid="_x0000_s1026" type="#_x0000_t13" style="position:absolute;margin-left:-7.55pt;margin-top:38.3pt;width:23.2pt;height:10.9pt;z-index:251679744;visibility:visible;mso-wrap-style:square;mso-width-percent:0;mso-height-percent:0;mso-wrap-distance-left:9pt;mso-wrap-distance-top:0;mso-wrap-distance-right:9pt;mso-wrap-distance-bottom:0;mso-position-horizontal:absolute;mso-position-horizontal-relative:text;mso-position-vertical:absolute;mso-position-vertical-relative:text;mso-width-percent:0;mso-height-percent:0;mso-width-relative:margin;mso-height-relative:margin;v-text-anchor:middle" o:gfxdata="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" adj="16526" fillcolor="#4f81bd [3204]" strokecolor="#243f60 [1604]" strokeweight="2pt"/>
+            </w:pict>
+          </mc:Fallback>
+        </mc:AlternateContent>
+      </w:r>
+      <w:r>
+        <w:rPr>
+          <w:noProof/>
+          <w:lang w:eastAsia="de-AT"/>
+        </w:rPr>
+        <w:drawing>
+          <wp:inline distT="0" distB="0" distL="0" distR="0">
+            <wp:extent cx="4190400" cy="2740019"/>
+            <wp:effectExtent l="0" t="0" r="635" b="3810"/>
+            <wp:docPr id="9" name="Grafik 9"/>
+            <wp:cNvGraphicFramePr>
+              <a:graphicFrameLocks xmlns:a="http://schemas.openxmlformats.org/drawingml/2006/main" noChangeAspect="1"/>
+            </wp:cNvGraphicFramePr>
+            <a:graphic xmlns:a="http://schemas.openxmlformats.org/drawingml/2006/main">
+              <a:graphicData uri="http://schemas.openxmlformats.org/drawingml/2006/picture">
+                <pic:pic xmlns:pic="http://schemas.openxmlformats.org/drawingml/2006/picture">
+                  <pic:nvPicPr>
+                    <pic:cNvPr id="0" name="EventErstellen.JPG"/>
+                    <pic:cNvPicPr/>
+                  </pic:nvPicPr>
+                  <pic:blipFill>
+                    <a:blip r:embed="rId17" cstate="print">
+                      <a:extLst>
+                        <a:ext uri="{28A0092B-C50C-407E-A947-70E740481C1C}">
+                          <a14:useLocalDpi xmlns:a14="http://schemas.microsoft.com/office/drawing/2010/main" val="0"/>
+                        </a:ext>
+                      </a:extLst>
+                    </a:blip>
+                    <a:stretch>
+                      <a:fillRect/>
+                    </a:stretch>
+                  </pic:blipFill>
+                  <pic:spPr>
+                    <a:xfrm>
+                      <a:off x="0" y="0"/>
+                      <a:ext cx="4190400" cy="2740019"/>
+                    </a:xfrm>
+                    <a:prstGeom prst="rect">
+                      <a:avLst/>
+                    </a:prstGeom>
+                  </pic:spPr>
+                </pic:pic>
+              </a:graphicData>
+            </a:graphic>
+          </wp:inline>
+        </w:drawing>
+      </w:r>
+    </w:p>
+    <w:p>
+      <w:r>
+        <w:t xml:space="preserve">Wenn Sie sich angemeldet haben aber noch nicht validiert sind können Sie hier </w:t>
+      </w:r>
+      <w:proofErr w:type="gramStart"/>
+      <w:r>
+        <w:t xml:space="preserve">ein </w:t>
+      </w:r>
+      <w:r>
+        <w:rPr>
+          <w:b/>
+        </w:rPr>
+        <w:t>Privates</w:t>
+      </w:r>
+      <w:proofErr w:type="gramEnd"/>
+      <w:r>
+        <w:rPr>
+          <w:b/>
+        </w:rPr>
+        <w:t xml:space="preserve"> Event</w:t>
+      </w:r>
+      <w:r>
+        <w:rPr>
+          <w:b/>
+        </w:rPr>
+        <w:t xml:space="preserve"> </w:t>
+      </w:r>
+      <w:r>
+        <w:t xml:space="preserve">erstellen. In diesem Fall wird die Checkbox für </w:t>
+      </w:r>
+      <w:proofErr w:type="spellStart"/>
+      <w:r>
+        <w:t>Viewpublic</w:t>
+      </w:r>
+      <w:proofErr w:type="spellEnd"/>
+      <w:r>
+        <w:t xml:space="preserve"> nicht angezeigt.</w:t>
+      </w:r>
+    </w:p>
+    <w:p>
+      <w:r>
+        <w:t xml:space="preserve">Wenn Sie die E-Mail Ihrer Registrierung bestätigt haben können Sie auch </w:t>
+      </w:r>
+      <w:r>
+        <w:rPr>
+          <w:b/>
+        </w:rPr>
+        <w:t>Öffentliche Events</w:t>
+      </w:r>
+      <w:r>
+        <w:t xml:space="preserve"> erstellen und </w:t>
+      </w:r>
+      <w:proofErr w:type="spellStart"/>
+      <w:r>
+        <w:t>Viepublic</w:t>
+      </w:r>
+      <w:proofErr w:type="spellEnd"/>
+      <w:r>
+        <w:t xml:space="preserve"> wird angezeigt.</w:t>
+      </w:r>
+    </w:p>
+    <w:p>
+      <w:r>
+        <w:t>Im oberen li</w:t>
+      </w:r>
+      <w:r>
+        <w:t>n</w:t>
+      </w:r>
+      <w:r>
+        <w:t xml:space="preserve">ken Hauptnavigationsbereich können Sie sich </w:t>
+      </w:r>
+      <w:r>
+        <w:rPr>
+          <w:b/>
+        </w:rPr>
+        <w:t>Abmelden</w:t>
+      </w:r>
+      <w:r>
+        <w:t xml:space="preserve"> oder </w:t>
+      </w:r>
+      <w:bookmarkStart w:id="8" w:name="_GoBack"/>
+      <w:r>
+        <w:rPr>
+          <w:b/>
+        </w:rPr>
+        <w:t>Zurück</w:t>
+      </w:r>
       <w:bookmarkEnd w:id="8"/>
+      <w:r>
+        <w:t xml:space="preserve"> zur Eventübersicht springen</w:t>
+      </w:r>
+      <w:r>
+        <w:t>.</w:t>
+      </w:r>
+    </w:p>
+    <w:p>
+      <w:r>
+        <w:t xml:space="preserve">Durch klicken auf </w:t>
+      </w:r>
+      <w:r>
+        <w:rPr>
+          <w:b/>
+        </w:rPr>
+        <w:t>Create</w:t>
+      </w:r>
+      <w:r>
+        <w:t xml:space="preserve"> wird das neue Event gespeichert und Sie werden automatisch zu Ihrer persönlichen Eventübersicht umgeleitet.</w:t>
+      </w:r>
     </w:p>
     <w:p/>
     <w:sectPr>
@@ -4310,7 +4649,7 @@
 </file>
 
 <file path=customXml/itemProps2.xml><?xml version="1.0" encoding="utf-8"?>
-<ds:datastoreItem xmlns:ds="http://schemas.openxmlformats.org/officeDocument/2006/customXml" ds:itemID="{EB42CCF8-A950-4748-B9D9-5EC421BD269A}">
+<ds:datastoreItem xmlns:ds="http://schemas.openxmlformats.org/officeDocument/2006/customXml" ds:itemID="{00AC46CD-EA2C-4B6D-9D9E-2EF4C4F1CD70}">
   <ds:schemaRefs>
     <ds:schemaRef ds:uri="http://schemas.openxmlformats.org/officeDocument/2006/bibliography"/>
   </ds:schemaRefs>

</xml_diff>